<commit_message>
atualisando casos de uso
</commit_message>
<xml_diff>
--- a/design/AP_Arquitetura.docx
+++ b/design/AP_Arquitetura.docx
@@ -32,8 +32,17 @@
           <w:rFonts w:cs="Arial"/>
           <w:szCs w:val="36"/>
         </w:rPr>
-        <w:t>Projeto Arquitetural</w:t>
-      </w:r>
+        <w:t xml:space="preserve">Projeto </w:t>
+      </w:r>
+      <w:proofErr w:type="spellStart"/>
+      <w:r>
+        <w:rPr>
+          <w:rFonts w:cs="Arial"/>
+          <w:szCs w:val="36"/>
+        </w:rPr>
+        <w:t>Arquitetural</w:t>
+      </w:r>
+      <w:proofErr w:type="spellEnd"/>
     </w:p>
     <w:p>
       <w:pPr>
@@ -271,6 +280,7 @@
         </w:rPr>
         <w:t xml:space="preserve"> sistema deverá suportar algumas qualidades de acordo com sua natureza, tais como confiabilidade, </w:t>
       </w:r>
+      <w:proofErr w:type="spellStart"/>
       <w:r>
         <w:rPr>
           <w:rFonts w:ascii="Arial" w:hAnsi="Arial" w:cs="Arial"/>
@@ -279,6 +289,7 @@
         </w:rPr>
         <w:t>manutenabilidade</w:t>
       </w:r>
+      <w:proofErr w:type="spellEnd"/>
       <w:r>
         <w:rPr>
           <w:rFonts w:ascii="Arial" w:hAnsi="Arial" w:cs="Arial"/>
@@ -655,15 +666,33 @@
           <w:rFonts w:ascii="Arial" w:hAnsi="Arial" w:cs="Arial"/>
           <w:lang w:val="pt-BR"/>
         </w:rPr>
-        <w:t xml:space="preserve"> como o primefaces</w:t>
-      </w:r>
-      <w:r>
-        <w:rPr>
-          <w:rFonts w:ascii="Arial" w:hAnsi="Arial" w:cs="Arial"/>
-          <w:lang w:val="pt-BR"/>
-        </w:rPr>
-        <w:t xml:space="preserve"> e hibernate</w:t>
-      </w:r>
+        <w:t xml:space="preserve"> como o </w:t>
+      </w:r>
+      <w:proofErr w:type="spellStart"/>
+      <w:r>
+        <w:rPr>
+          <w:rFonts w:ascii="Arial" w:hAnsi="Arial" w:cs="Arial"/>
+          <w:lang w:val="pt-BR"/>
+        </w:rPr>
+        <w:t>primefaces</w:t>
+      </w:r>
+      <w:proofErr w:type="spellEnd"/>
+      <w:r>
+        <w:rPr>
+          <w:rFonts w:ascii="Arial" w:hAnsi="Arial" w:cs="Arial"/>
+          <w:lang w:val="pt-BR"/>
+        </w:rPr>
+        <w:t xml:space="preserve"> e </w:t>
+      </w:r>
+      <w:proofErr w:type="spellStart"/>
+      <w:r>
+        <w:rPr>
+          <w:rFonts w:ascii="Arial" w:hAnsi="Arial" w:cs="Arial"/>
+          <w:lang w:val="pt-BR"/>
+        </w:rPr>
+        <w:t>hibernate</w:t>
+      </w:r>
+      <w:proofErr w:type="spellEnd"/>
       <w:r>
         <w:rPr>
           <w:rFonts w:ascii="Arial" w:hAnsi="Arial" w:cs="Arial"/>
@@ -731,19 +760,37 @@
         </w:rPr>
         <w:t xml:space="preserve"> Utilização de padrão MVC, para facilitar na </w:t>
       </w:r>
+      <w:proofErr w:type="spellStart"/>
       <w:r>
         <w:rPr>
           <w:rFonts w:ascii="Arial" w:hAnsi="Arial" w:cs="Arial"/>
           <w:lang w:val="pt-BR" w:eastAsia="pt-BR"/>
         </w:rPr>
-        <w:t xml:space="preserve">modificabilidade, </w:t>
-      </w:r>
-      <w:r>
-        <w:rPr>
-          <w:rFonts w:ascii="Arial" w:hAnsi="Arial" w:cs="Arial"/>
-          <w:lang w:val="pt-BR"/>
-        </w:rPr>
-        <w:t>reusabilidade e extensibilidade.</w:t>
+        <w:t>modificabilidade</w:t>
+      </w:r>
+      <w:proofErr w:type="spellEnd"/>
+      <w:r>
+        <w:rPr>
+          <w:rFonts w:ascii="Arial" w:hAnsi="Arial" w:cs="Arial"/>
+          <w:lang w:val="pt-BR" w:eastAsia="pt-BR"/>
+        </w:rPr>
+        <w:t xml:space="preserve">, </w:t>
+      </w:r>
+      <w:proofErr w:type="spellStart"/>
+      <w:r>
+        <w:rPr>
+          <w:rFonts w:ascii="Arial" w:hAnsi="Arial" w:cs="Arial"/>
+          <w:lang w:val="pt-BR"/>
+        </w:rPr>
+        <w:t>reusabilidade</w:t>
+      </w:r>
+      <w:proofErr w:type="spellEnd"/>
+      <w:r>
+        <w:rPr>
+          <w:rFonts w:ascii="Arial" w:hAnsi="Arial" w:cs="Arial"/>
+          <w:lang w:val="pt-BR"/>
+        </w:rPr>
+        <w:t xml:space="preserve"> e extensibilidade.</w:t>
       </w:r>
     </w:p>
     <w:p>
@@ -879,7 +926,115 @@
           <w:lang w:val="pt-BR" w:eastAsia="pt-BR"/>
         </w:rPr>
         <w:lastRenderedPageBreak/>
-        <w:t>O Java ServerFaces é uma das mais atuais alternativas para se construir a camada view da aplicação web. Ela permite ao desenvolvedor utilizar tags específicas, sem nenhuma codificação nativa em Java (scriptles) no arquivo jsp. As páginas dinâmicas ficam ligadas diretamente aos Beans. A produtividade é favorecida e a manutenção facilitada, como veremos.</w:t>
+        <w:t xml:space="preserve">O Java </w:t>
+      </w:r>
+      <w:proofErr w:type="spellStart"/>
+      <w:r>
+        <w:rPr>
+          <w:rFonts w:ascii="Arial" w:hAnsi="Arial" w:cs="Arial"/>
+          <w:color w:val="000000"/>
+          <w:lang w:val="pt-BR" w:eastAsia="pt-BR"/>
+        </w:rPr>
+        <w:t>ServerFaces</w:t>
+      </w:r>
+      <w:proofErr w:type="spellEnd"/>
+      <w:r>
+        <w:rPr>
+          <w:rFonts w:ascii="Arial" w:hAnsi="Arial" w:cs="Arial"/>
+          <w:color w:val="000000"/>
+          <w:lang w:val="pt-BR" w:eastAsia="pt-BR"/>
+        </w:rPr>
+        <w:t xml:space="preserve"> é uma das mais atuais alternativas para se construir a camada </w:t>
+      </w:r>
+      <w:proofErr w:type="spellStart"/>
+      <w:r>
+        <w:rPr>
+          <w:rFonts w:ascii="Arial" w:hAnsi="Arial" w:cs="Arial"/>
+          <w:color w:val="000000"/>
+          <w:lang w:val="pt-BR" w:eastAsia="pt-BR"/>
+        </w:rPr>
+        <w:t>view</w:t>
+      </w:r>
+      <w:proofErr w:type="spellEnd"/>
+      <w:r>
+        <w:rPr>
+          <w:rFonts w:ascii="Arial" w:hAnsi="Arial" w:cs="Arial"/>
+          <w:color w:val="000000"/>
+          <w:lang w:val="pt-BR" w:eastAsia="pt-BR"/>
+        </w:rPr>
+        <w:t xml:space="preserve"> da aplicação web. Ela permite ao desenvolvedor utilizar </w:t>
+      </w:r>
+      <w:proofErr w:type="spellStart"/>
+      <w:r>
+        <w:rPr>
+          <w:rFonts w:ascii="Arial" w:hAnsi="Arial" w:cs="Arial"/>
+          <w:color w:val="000000"/>
+          <w:lang w:val="pt-BR" w:eastAsia="pt-BR"/>
+        </w:rPr>
+        <w:t>tags</w:t>
+      </w:r>
+      <w:proofErr w:type="spellEnd"/>
+      <w:r>
+        <w:rPr>
+          <w:rFonts w:ascii="Arial" w:hAnsi="Arial" w:cs="Arial"/>
+          <w:color w:val="000000"/>
+          <w:lang w:val="pt-BR" w:eastAsia="pt-BR"/>
+        </w:rPr>
+        <w:t xml:space="preserve"> específicas, sem nenhuma codificação nativa em Java (</w:t>
+      </w:r>
+      <w:proofErr w:type="spellStart"/>
+      <w:r>
+        <w:rPr>
+          <w:rFonts w:ascii="Arial" w:hAnsi="Arial" w:cs="Arial"/>
+          <w:color w:val="000000"/>
+          <w:lang w:val="pt-BR" w:eastAsia="pt-BR"/>
+        </w:rPr>
+        <w:t>scriptles</w:t>
+      </w:r>
+      <w:proofErr w:type="spellEnd"/>
+      <w:r>
+        <w:rPr>
+          <w:rFonts w:ascii="Arial" w:hAnsi="Arial" w:cs="Arial"/>
+          <w:color w:val="000000"/>
+          <w:lang w:val="pt-BR" w:eastAsia="pt-BR"/>
+        </w:rPr>
+        <w:t xml:space="preserve">) no arquivo </w:t>
+      </w:r>
+      <w:proofErr w:type="spellStart"/>
+      <w:r>
+        <w:rPr>
+          <w:rFonts w:ascii="Arial" w:hAnsi="Arial" w:cs="Arial"/>
+          <w:color w:val="000000"/>
+          <w:lang w:val="pt-BR" w:eastAsia="pt-BR"/>
+        </w:rPr>
+        <w:t>jsp</w:t>
+      </w:r>
+      <w:proofErr w:type="spellEnd"/>
+      <w:r>
+        <w:rPr>
+          <w:rFonts w:ascii="Arial" w:hAnsi="Arial" w:cs="Arial"/>
+          <w:color w:val="000000"/>
+          <w:lang w:val="pt-BR" w:eastAsia="pt-BR"/>
+        </w:rPr>
+        <w:t xml:space="preserve">. As páginas dinâmicas ficam ligadas diretamente aos </w:t>
+      </w:r>
+      <w:proofErr w:type="spellStart"/>
+      <w:r>
+        <w:rPr>
+          <w:rFonts w:ascii="Arial" w:hAnsi="Arial" w:cs="Arial"/>
+          <w:color w:val="000000"/>
+          <w:lang w:val="pt-BR" w:eastAsia="pt-BR"/>
+        </w:rPr>
+        <w:t>Beans</w:t>
+      </w:r>
+      <w:proofErr w:type="spellEnd"/>
+      <w:r>
+        <w:rPr>
+          <w:rFonts w:ascii="Arial" w:hAnsi="Arial" w:cs="Arial"/>
+          <w:color w:val="000000"/>
+          <w:lang w:val="pt-BR" w:eastAsia="pt-BR"/>
+        </w:rPr>
+        <w:t>. A produtividade é favorecida e a manutenção facilitada, como veremos.</w:t>
       </w:r>
     </w:p>
     <w:p>
@@ -1043,8 +1198,9 @@
           <w:shd w:val="clear" w:color="auto" w:fill="FFFFFF"/>
           <w:lang w:val="pt-BR"/>
         </w:rPr>
-        <w:t>No JavaServer Faces, o controle fica por conta de um servlet chamado Faces Servlet, por arquivos de configuração (ex.: faces-config.xml), pelos Backing Beans e pelos validadores e conversores. O Faces Servlet se designa a receber requisições, encaminhá-las ao modelo e enviar as respectivas repostas. Os arquivos de configuração são responsáveis por definire</w:t>
-      </w:r>
+        <w:t>No </w:t>
+      </w:r>
+      <w:proofErr w:type="spellStart"/>
       <w:r>
         <w:rPr>
           <w:rFonts w:ascii="Arial" w:hAnsi="Arial" w:cs="Arial"/>
@@ -1052,6 +1208,125 @@
           <w:shd w:val="clear" w:color="auto" w:fill="FFFFFF"/>
           <w:lang w:val="pt-BR"/>
         </w:rPr>
+        <w:t>JavaServer</w:t>
+      </w:r>
+      <w:proofErr w:type="spellEnd"/>
+      <w:r>
+        <w:rPr>
+          <w:rFonts w:ascii="Arial" w:hAnsi="Arial" w:cs="Arial"/>
+          <w:color w:val="000000"/>
+          <w:shd w:val="clear" w:color="auto" w:fill="FFFFFF"/>
+          <w:lang w:val="pt-BR"/>
+        </w:rPr>
+        <w:t xml:space="preserve"> Faces, o controle fica por conta de um </w:t>
+      </w:r>
+      <w:proofErr w:type="spellStart"/>
+      <w:r>
+        <w:rPr>
+          <w:rFonts w:ascii="Arial" w:hAnsi="Arial" w:cs="Arial"/>
+          <w:color w:val="000000"/>
+          <w:shd w:val="clear" w:color="auto" w:fill="FFFFFF"/>
+          <w:lang w:val="pt-BR"/>
+        </w:rPr>
+        <w:t>servlet</w:t>
+      </w:r>
+      <w:proofErr w:type="spellEnd"/>
+      <w:r>
+        <w:rPr>
+          <w:rFonts w:ascii="Arial" w:hAnsi="Arial" w:cs="Arial"/>
+          <w:color w:val="000000"/>
+          <w:shd w:val="clear" w:color="auto" w:fill="FFFFFF"/>
+          <w:lang w:val="pt-BR"/>
+        </w:rPr>
+        <w:t xml:space="preserve"> chamado Faces </w:t>
+      </w:r>
+      <w:proofErr w:type="spellStart"/>
+      <w:r>
+        <w:rPr>
+          <w:rFonts w:ascii="Arial" w:hAnsi="Arial" w:cs="Arial"/>
+          <w:color w:val="000000"/>
+          <w:shd w:val="clear" w:color="auto" w:fill="FFFFFF"/>
+          <w:lang w:val="pt-BR"/>
+        </w:rPr>
+        <w:t>Servlet</w:t>
+      </w:r>
+      <w:proofErr w:type="spellEnd"/>
+      <w:r>
+        <w:rPr>
+          <w:rFonts w:ascii="Arial" w:hAnsi="Arial" w:cs="Arial"/>
+          <w:color w:val="000000"/>
+          <w:shd w:val="clear" w:color="auto" w:fill="FFFFFF"/>
+          <w:lang w:val="pt-BR"/>
+        </w:rPr>
+        <w:t xml:space="preserve">, por arquivos de configuração (ex.: faces-config.xml), pelos </w:t>
+      </w:r>
+      <w:proofErr w:type="spellStart"/>
+      <w:r>
+        <w:rPr>
+          <w:rFonts w:ascii="Arial" w:hAnsi="Arial" w:cs="Arial"/>
+          <w:color w:val="000000"/>
+          <w:shd w:val="clear" w:color="auto" w:fill="FFFFFF"/>
+          <w:lang w:val="pt-BR"/>
+        </w:rPr>
+        <w:t>Backing</w:t>
+      </w:r>
+      <w:proofErr w:type="spellEnd"/>
+      <w:r>
+        <w:rPr>
+          <w:rFonts w:ascii="Arial" w:hAnsi="Arial" w:cs="Arial"/>
+          <w:color w:val="000000"/>
+          <w:shd w:val="clear" w:color="auto" w:fill="FFFFFF"/>
+          <w:lang w:val="pt-BR"/>
+        </w:rPr>
+        <w:t xml:space="preserve"> </w:t>
+      </w:r>
+      <w:proofErr w:type="spellStart"/>
+      <w:r>
+        <w:rPr>
+          <w:rFonts w:ascii="Arial" w:hAnsi="Arial" w:cs="Arial"/>
+          <w:color w:val="000000"/>
+          <w:shd w:val="clear" w:color="auto" w:fill="FFFFFF"/>
+          <w:lang w:val="pt-BR"/>
+        </w:rPr>
+        <w:t>Beans</w:t>
+      </w:r>
+      <w:proofErr w:type="spellEnd"/>
+      <w:r>
+        <w:rPr>
+          <w:rFonts w:ascii="Arial" w:hAnsi="Arial" w:cs="Arial"/>
+          <w:color w:val="000000"/>
+          <w:shd w:val="clear" w:color="auto" w:fill="FFFFFF"/>
+          <w:lang w:val="pt-BR"/>
+        </w:rPr>
+        <w:t xml:space="preserve"> e pelos validadores e conversores. O Faces </w:t>
+      </w:r>
+      <w:proofErr w:type="spellStart"/>
+      <w:r>
+        <w:rPr>
+          <w:rFonts w:ascii="Arial" w:hAnsi="Arial" w:cs="Arial"/>
+          <w:color w:val="000000"/>
+          <w:shd w:val="clear" w:color="auto" w:fill="FFFFFF"/>
+          <w:lang w:val="pt-BR"/>
+        </w:rPr>
+        <w:t>Servlet</w:t>
+      </w:r>
+      <w:proofErr w:type="spellEnd"/>
+      <w:r>
+        <w:rPr>
+          <w:rFonts w:ascii="Arial" w:hAnsi="Arial" w:cs="Arial"/>
+          <w:color w:val="000000"/>
+          <w:shd w:val="clear" w:color="auto" w:fill="FFFFFF"/>
+          <w:lang w:val="pt-BR"/>
+        </w:rPr>
+        <w:t> se designa a receber requisições, encaminhá-las ao modelo e enviar as respectivas repostas. Os arquivos de configuração são responsáveis por definire</w:t>
+      </w:r>
+      <w:r>
+        <w:rPr>
+          <w:rFonts w:ascii="Arial" w:hAnsi="Arial" w:cs="Arial"/>
+          <w:color w:val="000000"/>
+          <w:shd w:val="clear" w:color="auto" w:fill="FFFFFF"/>
+          <w:lang w:val="pt-BR"/>
+        </w:rPr>
         <w:t xml:space="preserve">m a navegação entre páginas e o </w:t>
       </w:r>
       <w:r>
@@ -1095,7 +1370,27 @@
           <w:shd w:val="clear" w:color="auto" w:fill="FFFFFF"/>
           <w:lang w:val="pt-BR"/>
         </w:rPr>
-        <w:t>Já a visualização, remete ao que o usuário vê, ou seja: a interface - páginas JSP e kits renderizadores (HTML, WML, XML, etc.). Mas, como o JSF se utiliza de componentes, pode se dizer que esta é composta por uma hierarquia de componentes organizados.</w:t>
+        <w:t xml:space="preserve">Já a visualização, remete ao que o usuário vê, ou seja: a interface - páginas JSP e kits </w:t>
+      </w:r>
+      <w:proofErr w:type="spellStart"/>
+      <w:r>
+        <w:rPr>
+          <w:rFonts w:ascii="Arial" w:hAnsi="Arial" w:cs="Arial"/>
+          <w:color w:val="000000"/>
+          <w:shd w:val="clear" w:color="auto" w:fill="FFFFFF"/>
+          <w:lang w:val="pt-BR"/>
+        </w:rPr>
+        <w:t>renderizadores</w:t>
+      </w:r>
+      <w:proofErr w:type="spellEnd"/>
+      <w:r>
+        <w:rPr>
+          <w:rFonts w:ascii="Arial" w:hAnsi="Arial" w:cs="Arial"/>
+          <w:color w:val="000000"/>
+          <w:shd w:val="clear" w:color="auto" w:fill="FFFFFF"/>
+          <w:lang w:val="pt-BR"/>
+        </w:rPr>
+        <w:t xml:space="preserve"> (HTML, WML, XML, etc.). Mas, como o JSF se utiliza de componentes, pode se dizer que esta é composta por uma hierarquia de componentes organizados.</w:t>
       </w:r>
       <w:r>
         <w:rPr>
@@ -1201,7 +1496,27 @@
           <w:shd w:val="clear" w:color="auto" w:fill="FFFFFF"/>
           <w:lang w:val="pt-BR"/>
         </w:rPr>
-        <w:t>Kits renderizadores (HTML, WML, XML, etc.)</w:t>
+        <w:t xml:space="preserve">Kits </w:t>
+      </w:r>
+      <w:proofErr w:type="spellStart"/>
+      <w:r>
+        <w:rPr>
+          <w:rFonts w:ascii="Arial" w:hAnsi="Arial" w:cs="Arial"/>
+          <w:color w:val="000000"/>
+          <w:shd w:val="clear" w:color="auto" w:fill="FFFFFF"/>
+          <w:lang w:val="pt-BR"/>
+        </w:rPr>
+        <w:t>renderizadores</w:t>
+      </w:r>
+      <w:proofErr w:type="spellEnd"/>
+      <w:r>
+        <w:rPr>
+          <w:rFonts w:ascii="Arial" w:hAnsi="Arial" w:cs="Arial"/>
+          <w:color w:val="000000"/>
+          <w:shd w:val="clear" w:color="auto" w:fill="FFFFFF"/>
+          <w:lang w:val="pt-BR"/>
+        </w:rPr>
+        <w:t xml:space="preserve"> (HTML, WML, XML, etc.)</w:t>
       </w:r>
     </w:p>
     <w:p>
@@ -1254,6 +1569,7 @@
           <w:lang w:val="pt-BR"/>
         </w:rPr>
       </w:pPr>
+      <w:bookmarkStart w:id="2" w:name="_GoBack"/>
       <w:r>
         <w:rPr>
           <w:rFonts w:ascii="Arial" w:hAnsi="Arial" w:cs="Arial"/>
@@ -1261,9 +1577,50 @@
           <w:shd w:val="clear" w:color="auto" w:fill="FFFFFF"/>
           <w:lang w:val="pt-BR"/>
         </w:rPr>
-        <w:t>Faces Servlet (Front Controller)</w:t>
-      </w:r>
-    </w:p>
+        <w:t xml:space="preserve">Faces </w:t>
+      </w:r>
+      <w:proofErr w:type="spellStart"/>
+      <w:r>
+        <w:rPr>
+          <w:rFonts w:ascii="Arial" w:hAnsi="Arial" w:cs="Arial"/>
+          <w:color w:val="000000"/>
+          <w:shd w:val="clear" w:color="auto" w:fill="FFFFFF"/>
+          <w:lang w:val="pt-BR"/>
+        </w:rPr>
+        <w:t>Servlet</w:t>
+      </w:r>
+      <w:proofErr w:type="spellEnd"/>
+      <w:r>
+        <w:rPr>
+          <w:rFonts w:ascii="Arial" w:hAnsi="Arial" w:cs="Arial"/>
+          <w:color w:val="000000"/>
+          <w:shd w:val="clear" w:color="auto" w:fill="FFFFFF"/>
+          <w:lang w:val="pt-BR"/>
+        </w:rPr>
+        <w:t xml:space="preserve"> (Front </w:t>
+      </w:r>
+      <w:proofErr w:type="spellStart"/>
+      <w:r>
+        <w:rPr>
+          <w:rFonts w:ascii="Arial" w:hAnsi="Arial" w:cs="Arial"/>
+          <w:color w:val="000000"/>
+          <w:shd w:val="clear" w:color="auto" w:fill="FFFFFF"/>
+          <w:lang w:val="pt-BR"/>
+        </w:rPr>
+        <w:t>Controller</w:t>
+      </w:r>
+      <w:proofErr w:type="spellEnd"/>
+      <w:r>
+        <w:rPr>
+          <w:rFonts w:ascii="Arial" w:hAnsi="Arial" w:cs="Arial"/>
+          <w:color w:val="000000"/>
+          <w:shd w:val="clear" w:color="auto" w:fill="FFFFFF"/>
+          <w:lang w:val="pt-BR"/>
+        </w:rPr>
+        <w:t>)</w:t>
+      </w:r>
+    </w:p>
+    <w:bookmarkEnd w:id="2"/>
     <w:p>
       <w:pPr>
         <w:pStyle w:val="Corpodetexto"/>
@@ -1293,7 +1650,43 @@
           <w:color w:val="000000"/>
           <w:shd w:val="clear" w:color="auto" w:fill="FFFFFF"/>
         </w:rPr>
-        <w:t xml:space="preserve"> Bean (Page Controller ou Modelo)</w:t>
+        <w:t xml:space="preserve"> Bean (Page Controller </w:t>
+      </w:r>
+      <w:proofErr w:type="spellStart"/>
+      <w:r>
+        <w:rPr>
+          <w:rFonts w:ascii="Arial" w:hAnsi="Arial" w:cs="Arial"/>
+          <w:color w:val="000000"/>
+          <w:shd w:val="clear" w:color="auto" w:fill="FFFFFF"/>
+        </w:rPr>
+        <w:t>ou</w:t>
+      </w:r>
+      <w:proofErr w:type="spellEnd"/>
+      <w:r>
+        <w:rPr>
+          <w:rFonts w:ascii="Arial" w:hAnsi="Arial" w:cs="Arial"/>
+          <w:color w:val="000000"/>
+          <w:shd w:val="clear" w:color="auto" w:fill="FFFFFF"/>
+        </w:rPr>
+        <w:t xml:space="preserve"> </w:t>
+      </w:r>
+      <w:proofErr w:type="spellStart"/>
+      <w:r>
+        <w:rPr>
+          <w:rFonts w:ascii="Arial" w:hAnsi="Arial" w:cs="Arial"/>
+          <w:color w:val="000000"/>
+          <w:shd w:val="clear" w:color="auto" w:fill="FFFFFF"/>
+        </w:rPr>
+        <w:t>Modelo</w:t>
+      </w:r>
+      <w:proofErr w:type="spellEnd"/>
+      <w:r>
+        <w:rPr>
+          <w:rFonts w:ascii="Arial" w:hAnsi="Arial" w:cs="Arial"/>
+          <w:color w:val="000000"/>
+          <w:shd w:val="clear" w:color="auto" w:fill="FFFFFF"/>
+        </w:rPr>
+        <w:t>)</w:t>
       </w:r>
     </w:p>
     <w:p>
@@ -1717,14 +2110,43 @@
           <w:t>7</w:t>
         </w:r>
       </w:hyperlink>
+      <w:proofErr w:type="gramStart"/>
       <w:r>
         <w:rPr>
           <w:rFonts w:ascii="Arial" w:hAnsi="Arial" w:cs="Arial"/>
           <w:color w:val="252525"/>
           <w:lang w:val="pt-BR" w:eastAsia="pt-BR"/>
         </w:rPr>
-        <w:t> Ela utiliza o template e cria a árvore inicial através da análise da requisição. Após isto, ela salva o estado da árvore no objeto </w:t>
-      </w:r>
+        <w:t> Ela</w:t>
+      </w:r>
+      <w:proofErr w:type="gramEnd"/>
+      <w:r>
+        <w:rPr>
+          <w:rFonts w:ascii="Arial" w:hAnsi="Arial" w:cs="Arial"/>
+          <w:color w:val="252525"/>
+          <w:lang w:val="pt-BR" w:eastAsia="pt-BR"/>
+        </w:rPr>
+        <w:t xml:space="preserve"> utiliza o </w:t>
+      </w:r>
+      <w:proofErr w:type="spellStart"/>
+      <w:r>
+        <w:rPr>
+          <w:rFonts w:ascii="Arial" w:hAnsi="Arial" w:cs="Arial"/>
+          <w:color w:val="252525"/>
+          <w:lang w:val="pt-BR" w:eastAsia="pt-BR"/>
+        </w:rPr>
+        <w:t>template</w:t>
+      </w:r>
+      <w:proofErr w:type="spellEnd"/>
+      <w:r>
+        <w:rPr>
+          <w:rFonts w:ascii="Arial" w:hAnsi="Arial" w:cs="Arial"/>
+          <w:color w:val="252525"/>
+          <w:lang w:val="pt-BR" w:eastAsia="pt-BR"/>
+        </w:rPr>
+        <w:t xml:space="preserve"> e cria a árvore inicial através da análise da requisição. Após isto, ela salva o estado da árvore no objeto </w:t>
+      </w:r>
+      <w:proofErr w:type="spellStart"/>
       <w:r>
         <w:rPr>
           <w:rFonts w:ascii="Arial" w:hAnsi="Arial" w:cs="Arial"/>
@@ -1735,6 +2157,7 @@
         </w:rPr>
         <w:t>FacesContext</w:t>
       </w:r>
+      <w:proofErr w:type="spellEnd"/>
       <w:r>
         <w:rPr>
           <w:rFonts w:ascii="Arial" w:hAnsi="Arial" w:cs="Arial"/>
@@ -1769,6 +2192,7 @@
         </w:rPr>
         <w:t>Aplicação dos valores de requisição - o JSF pega cada componente da árvore começando com a raiz e a cria ou recupera do objeto </w:t>
       </w:r>
+      <w:proofErr w:type="spellStart"/>
       <w:r>
         <w:rPr>
           <w:rFonts w:ascii="Arial" w:hAnsi="Arial" w:cs="Arial"/>
@@ -1779,6 +2203,7 @@
         </w:rPr>
         <w:t>FacesContext</w:t>
       </w:r>
+      <w:proofErr w:type="spellEnd"/>
       <w:r>
         <w:rPr>
           <w:rFonts w:ascii="Arial" w:hAnsi="Arial" w:cs="Arial"/>
@@ -1811,7 +2236,25 @@
           <w:color w:val="252525"/>
           <w:lang w:val="pt-BR" w:eastAsia="pt-BR"/>
         </w:rPr>
-        <w:t>Validações de processo - o JSF realiza a conversão e validação sobre todos os componentes começando com o raiz. O valor submetido de cada componente é convertido em um objeto e validado chamando-se o validador registrado. O JSF salva o valor submetido. Se ocorrer um erro durante a conversão ou validação, o ciclo de vida escapa diretamente para a fase de "apresentação da resposta".</w:t>
+        <w:t xml:space="preserve">Validações de processo - o JSF realiza a conversão e validação sobre todos os componentes começando com </w:t>
+      </w:r>
+      <w:proofErr w:type="gramStart"/>
+      <w:r>
+        <w:rPr>
+          <w:rFonts w:ascii="Arial" w:hAnsi="Arial" w:cs="Arial"/>
+          <w:color w:val="252525"/>
+          <w:lang w:val="pt-BR" w:eastAsia="pt-BR"/>
+        </w:rPr>
+        <w:t>o raiz</w:t>
+      </w:r>
+      <w:proofErr w:type="gramEnd"/>
+      <w:r>
+        <w:rPr>
+          <w:rFonts w:ascii="Arial" w:hAnsi="Arial" w:cs="Arial"/>
+          <w:color w:val="252525"/>
+          <w:lang w:val="pt-BR" w:eastAsia="pt-BR"/>
+        </w:rPr>
+        <w:t>. O valor submetido de cada componente é convertido em um objeto e validado chamando-se o validador registrado. O JSF salva o valor submetido. Se ocorrer um erro durante a conversão ou validação, o ciclo de vida escapa diretamente para a fase de "apresentação da resposta".</w:t>
       </w:r>
     </w:p>
     <w:p>
@@ -1837,7 +2280,43 @@
           <w:color w:val="252525"/>
           <w:lang w:val="pt-BR" w:eastAsia="pt-BR"/>
         </w:rPr>
-        <w:t>Atualização de valores de modelo - durante esta fase, o valor do componente é passado para o modelo através da atualização das propriedades dos backing beans.</w:t>
+        <w:t xml:space="preserve">Atualização de valores de modelo - durante esta fase, o valor do componente é passado para o modelo através da atualização das propriedades dos </w:t>
+      </w:r>
+      <w:proofErr w:type="spellStart"/>
+      <w:r>
+        <w:rPr>
+          <w:rFonts w:ascii="Arial" w:hAnsi="Arial" w:cs="Arial"/>
+          <w:color w:val="252525"/>
+          <w:lang w:val="pt-BR" w:eastAsia="pt-BR"/>
+        </w:rPr>
+        <w:t>backing</w:t>
+      </w:r>
+      <w:proofErr w:type="spellEnd"/>
+      <w:r>
+        <w:rPr>
+          <w:rFonts w:ascii="Arial" w:hAnsi="Arial" w:cs="Arial"/>
+          <w:color w:val="252525"/>
+          <w:lang w:val="pt-BR" w:eastAsia="pt-BR"/>
+        </w:rPr>
+        <w:t xml:space="preserve"> </w:t>
+      </w:r>
+      <w:proofErr w:type="spellStart"/>
+      <w:r>
+        <w:rPr>
+          <w:rFonts w:ascii="Arial" w:hAnsi="Arial" w:cs="Arial"/>
+          <w:color w:val="252525"/>
+          <w:lang w:val="pt-BR" w:eastAsia="pt-BR"/>
+        </w:rPr>
+        <w:t>beans</w:t>
+      </w:r>
+      <w:proofErr w:type="spellEnd"/>
+      <w:r>
+        <w:rPr>
+          <w:rFonts w:ascii="Arial" w:hAnsi="Arial" w:cs="Arial"/>
+          <w:color w:val="252525"/>
+          <w:lang w:val="pt-BR" w:eastAsia="pt-BR"/>
+        </w:rPr>
+        <w:t>.</w:t>
       </w:r>
     </w:p>
     <w:p>
@@ -1863,7 +2342,43 @@
           <w:color w:val="252525"/>
           <w:lang w:val="pt-BR" w:eastAsia="pt-BR"/>
         </w:rPr>
-        <w:t>Invocação da aplicação - a manipulação de evento para cada ação e ouvidor de ação é executada começando com o(s) ouvidor(es) de ação e então a chamada do método de ação.Apresentação da resposta</w:t>
+        <w:t xml:space="preserve">Invocação da aplicação - a manipulação de evento para cada ação e ouvidor de ação é executada começando com </w:t>
+      </w:r>
+      <w:proofErr w:type="gramStart"/>
+      <w:r>
+        <w:rPr>
+          <w:rFonts w:ascii="Arial" w:hAnsi="Arial" w:cs="Arial"/>
+          <w:color w:val="252525"/>
+          <w:lang w:val="pt-BR" w:eastAsia="pt-BR"/>
+        </w:rPr>
+        <w:t>o(</w:t>
+      </w:r>
+      <w:proofErr w:type="gramEnd"/>
+      <w:r>
+        <w:rPr>
+          <w:rFonts w:ascii="Arial" w:hAnsi="Arial" w:cs="Arial"/>
+          <w:color w:val="252525"/>
+          <w:lang w:val="pt-BR" w:eastAsia="pt-BR"/>
+        </w:rPr>
+        <w:t xml:space="preserve">s) ouvidor(es) de ação e então a chamada do método de </w:t>
+      </w:r>
+      <w:proofErr w:type="spellStart"/>
+      <w:r>
+        <w:rPr>
+          <w:rFonts w:ascii="Arial" w:hAnsi="Arial" w:cs="Arial"/>
+          <w:color w:val="252525"/>
+          <w:lang w:val="pt-BR" w:eastAsia="pt-BR"/>
+        </w:rPr>
+        <w:t>ação.Apresentação</w:t>
+      </w:r>
+      <w:proofErr w:type="spellEnd"/>
+      <w:r>
+        <w:rPr>
+          <w:rFonts w:ascii="Arial" w:hAnsi="Arial" w:cs="Arial"/>
+          <w:color w:val="252525"/>
+          <w:lang w:val="pt-BR" w:eastAsia="pt-BR"/>
+        </w:rPr>
+        <w:t xml:space="preserve"> da resposta</w:t>
       </w:r>
     </w:p>
     <w:p>
@@ -1950,14 +2465,32 @@
           <w:sz w:val="20"/>
         </w:rPr>
       </w:pPr>
+      <w:proofErr w:type="spellStart"/>
       <w:r>
         <w:rPr>
           <w:rFonts w:cs="Arial"/>
           <w:sz w:val="20"/>
         </w:rPr>
         <w:lastRenderedPageBreak/>
-        <w:t>Visões Arquiteturais</w:t>
-      </w:r>
+        <w:t>Visões</w:t>
+      </w:r>
+      <w:proofErr w:type="spellEnd"/>
+      <w:r>
+        <w:rPr>
+          <w:rFonts w:cs="Arial"/>
+          <w:sz w:val="20"/>
+        </w:rPr>
+        <w:t xml:space="preserve"> </w:t>
+      </w:r>
+      <w:proofErr w:type="spellStart"/>
+      <w:r>
+        <w:rPr>
+          <w:rFonts w:cs="Arial"/>
+          <w:sz w:val="20"/>
+        </w:rPr>
+        <w:t>Arquiteturais</w:t>
+      </w:r>
+      <w:proofErr w:type="spellEnd"/>
     </w:p>
     <w:p>
       <w:pPr>
@@ -2002,7 +2535,6 @@
           <w:lang w:val="pt-BR"/>
         </w:rPr>
       </w:pPr>
-      <w:bookmarkStart w:id="2" w:name="_GoBack"/>
       <w:r>
         <w:rPr>
           <w:rFonts w:ascii="Arial" w:hAnsi="Arial" w:cs="Arial"/>
@@ -2012,9 +2544,9 @@
         </w:rPr>
         <w:drawing>
           <wp:inline distT="0" distB="0" distL="0" distR="0">
-            <wp:extent cx="5943600" cy="4429125"/>
-            <wp:effectExtent l="0" t="0" r="0" b="9525"/>
-            <wp:docPr id="5" name="Imagem 5"/>
+            <wp:extent cx="5943600" cy="4513580"/>
+            <wp:effectExtent l="0" t="0" r="0" b="1270"/>
+            <wp:docPr id="4" name="Imagem 4"/>
             <wp:cNvGraphicFramePr>
               <a:graphicFrameLocks xmlns:a="http://schemas.openxmlformats.org/drawingml/2006/main" noChangeAspect="1"/>
             </wp:cNvGraphicFramePr>
@@ -2022,7 +2554,7 @@
               <a:graphicData uri="http://schemas.openxmlformats.org/drawingml/2006/picture">
                 <pic:pic xmlns:pic="http://schemas.openxmlformats.org/drawingml/2006/picture">
                   <pic:nvPicPr>
-                    <pic:cNvPr id="5" name="Casos de Uso..png"/>
+                    <pic:cNvPr id="4" name="Modelagem de casos de uso.png"/>
                     <pic:cNvPicPr/>
                   </pic:nvPicPr>
                   <pic:blipFill>
@@ -2040,7 +2572,7 @@
                   <pic:spPr>
                     <a:xfrm>
                       <a:off x="0" y="0"/>
-                      <a:ext cx="5943600" cy="4429125"/>
+                      <a:ext cx="5943600" cy="4513580"/>
                     </a:xfrm>
                     <a:prstGeom prst="rect">
                       <a:avLst/>
@@ -2052,7 +2584,6 @@
           </wp:inline>
         </w:drawing>
       </w:r>
-      <w:bookmarkEnd w:id="2"/>
     </w:p>
     <w:sectPr>
       <w:headerReference w:type="default" r:id="rId18"/>
@@ -2167,7 +2698,35 @@
             <w:rPr>
               <w:lang w:val="pt-BR"/>
             </w:rPr>
-            <w:t>&lt;Company Name&gt;</w:t>
+            <w:t>&lt;</w:t>
+          </w:r>
+          <w:proofErr w:type="spellStart"/>
+          <w:r>
+            <w:rPr>
+              <w:lang w:val="pt-BR"/>
+            </w:rPr>
+            <w:t>Company</w:t>
+          </w:r>
+          <w:proofErr w:type="spellEnd"/>
+          <w:r>
+            <w:rPr>
+              <w:lang w:val="pt-BR"/>
+            </w:rPr>
+            <w:t xml:space="preserve"> </w:t>
+          </w:r>
+          <w:proofErr w:type="spellStart"/>
+          <w:r>
+            <w:rPr>
+              <w:lang w:val="pt-BR"/>
+            </w:rPr>
+            <w:t>Name</w:t>
+          </w:r>
+          <w:proofErr w:type="spellEnd"/>
+          <w:r>
+            <w:rPr>
+              <w:lang w:val="pt-BR"/>
+            </w:rPr>
+            <w:t>&gt;</w:t>
           </w:r>
           <w:r>
             <w:fldChar w:fldCharType="end"/>
@@ -2436,14 +2995,14 @@
         <v:path o:extrusionok="f" gradientshapeok="t" o:connecttype="rect"/>
         <o:lock v:ext="edit" aspectratio="t"/>
       </v:shapetype>
-      <v:shape id="_x0000_i1028" type="#_x0000_t75" style="width:29.25pt;height:27.75pt" o:bullet="t">
+      <v:shape id="_x0000_i1032" type="#_x0000_t75" style="width:29.45pt;height:27.55pt" o:bullet="t">
         <v:imagedata r:id="rId1" o:title="clip_image001"/>
       </v:shape>
     </w:pict>
   </w:numPicBullet>
   <w:numPicBullet w:numPicBulletId="1">
     <w:pict>
-      <v:shape id="_x0000_i1029" type="#_x0000_t75" style="width:30.75pt;height:30pt" o:bullet="t">
+      <v:shape id="_x0000_i1033" type="#_x0000_t75" style="width:30.7pt;height:30.05pt" o:bullet="t">
         <v:imagedata r:id="rId2" o:title="clip_image002"/>
       </v:shape>
     </w:pict>
@@ -7551,7 +8110,7 @@
 </file>
 
 <file path=customXml/itemProps1.xml><?xml version="1.0" encoding="utf-8"?>
-<ds:datastoreItem xmlns:ds="http://schemas.openxmlformats.org/officeDocument/2006/customXml" ds:itemID="{31956315-7D7E-4B7C-B1A8-BDB94893DFD4}">
+<ds:datastoreItem xmlns:ds="http://schemas.openxmlformats.org/officeDocument/2006/customXml" ds:itemID="{09FFC4A7-0699-42D0-9916-EEFD6B421E87}">
   <ds:schemaRefs>
     <ds:schemaRef ds:uri="http://schemas.openxmlformats.org/officeDocument/2006/bibliography"/>
   </ds:schemaRefs>

</xml_diff>